<commit_message>
Started making file for populating tables, error in person 'foreign key mismatch'
</commit_message>
<xml_diff>
--- a/BDAD_Supermercado_2.docx
+++ b/BDAD_Supermercado_2.docx
@@ -2278,11 +2278,32 @@
         <w:t>, uma</w:t>
       </w:r>
       <w:r>
-        <w:t xml:space="preserve"> hora final</w:t>
-      </w:r>
-      <w:r>
-        <w:t xml:space="preserve"> e um dia da semana</w:t>
-      </w:r>
+        <w:t xml:space="preserve"> hora fina</w:t>
+      </w:r>
+      <w:r>
+        <w:t>l</w:t>
+      </w:r>
+      <w:r>
+        <w:t>.</w:t>
+      </w:r>
+      <w:r>
+        <w:t xml:space="preserve"> A classe </w:t>
+      </w:r>
+      <w:r>
+        <w:t>Horário</w:t>
+      </w:r>
+      <w:r>
+        <w:t xml:space="preserve"> é uma generalização da classe </w:t>
+      </w:r>
+      <w:proofErr w:type="spellStart"/>
+      <w:r>
+        <w:rPr>
+          <w:b/>
+          <w:bCs/>
+        </w:rPr>
+        <w:t>HorárioFuncionário</w:t>
+      </w:r>
+      <w:proofErr w:type="spellEnd"/>
       <w:r>
         <w:t>.</w:t>
       </w:r>
@@ -2818,22 +2839,26 @@
       </w:pPr>
       <w:r>
         <w:rPr>
-          <w:noProof/>
+          <w:rFonts w:asciiTheme="majorHAnsi" w:hAnsiTheme="majorHAnsi" w:cstheme="majorHAnsi"/>
+          <w:b/>
+          <w:bCs/>
+          <w:sz w:val="56"/>
+          <w:szCs w:val="56"/>
         </w:rPr>
         <w:lastRenderedPageBreak/>
         <w:drawing>
-          <wp:anchor distT="0" distB="0" distL="114300" distR="114300" simplePos="0" relativeHeight="251661312" behindDoc="0" locked="0" layoutInCell="1" allowOverlap="1" wp14:anchorId="49F9FF47" wp14:editId="5364F132">
+          <wp:anchor distT="0" distB="0" distL="114300" distR="114300" simplePos="0" relativeHeight="251663360" behindDoc="0" locked="0" layoutInCell="1" allowOverlap="1" wp14:anchorId="6646F9C7" wp14:editId="48928328">
             <wp:simplePos x="0" y="0"/>
-            <wp:positionH relativeFrom="page">
-              <wp:align>center</wp:align>
+            <wp:positionH relativeFrom="margin">
+              <wp:align>left</wp:align>
             </wp:positionH>
             <wp:positionV relativeFrom="paragraph">
-              <wp:posOffset>2277110</wp:posOffset>
+              <wp:posOffset>2218055</wp:posOffset>
             </wp:positionV>
-            <wp:extent cx="8433435" cy="4779645"/>
-            <wp:effectExtent l="0" t="1905" r="3810" b="3810"/>
+            <wp:extent cx="8208010" cy="5097145"/>
+            <wp:effectExtent l="0" t="6668" r="0" b="0"/>
             <wp:wrapSquare wrapText="bothSides"/>
-            <wp:docPr id="5" name="Imagem 5" descr="Uma imagem com texto, mapa&#10;&#10;Descrição gerada automaticamente"/>
+            <wp:docPr id="2" name="Imagem 2"/>
             <wp:cNvGraphicFramePr>
               <a:graphicFrameLocks xmlns:a="http://schemas.openxmlformats.org/drawingml/2006/main" noChangeAspect="1"/>
             </wp:cNvGraphicFramePr>
@@ -2841,7 +2866,7 @@
               <a:graphicData uri="http://schemas.openxmlformats.org/drawingml/2006/picture">
                 <pic:pic xmlns:pic="http://schemas.openxmlformats.org/drawingml/2006/picture">
                   <pic:nvPicPr>
-                    <pic:cNvPr id="4" name="Main2.png"/>
+                    <pic:cNvPr id="1" name=""/>
                     <pic:cNvPicPr/>
                   </pic:nvPicPr>
                   <pic:blipFill>
@@ -2859,7 +2884,7 @@
                   <pic:spPr>
                     <a:xfrm rot="5400000">
                       <a:off x="0" y="0"/>
-                      <a:ext cx="8433435" cy="4779645"/>
+                      <a:ext cx="8208010" cy="5097145"/>
                     </a:xfrm>
                     <a:prstGeom prst="rect">
                       <a:avLst/>
@@ -2868,6 +2893,12 @@
                 </pic:pic>
               </a:graphicData>
             </a:graphic>
+            <wp14:sizeRelH relativeFrom="margin">
+              <wp14:pctWidth>0</wp14:pctWidth>
+            </wp14:sizeRelH>
+            <wp14:sizeRelV relativeFrom="margin">
+              <wp14:pctHeight>0</wp14:pctHeight>
+            </wp14:sizeRelV>
           </wp:anchor>
         </w:drawing>
       </w:r>
@@ -3167,18 +3198,7 @@
           <w:sz w:val="24"/>
           <w:szCs w:val="24"/>
         </w:rPr>
-        <w:t>→</w:t>
-      </w:r>
-      <w:r>
-        <w:rPr>
-          <w:rStyle w:val="nfase"/>
-          <w:rFonts w:cstheme="minorHAnsi"/>
-          <w:i w:val="0"/>
-          <w:iCs w:val="0"/>
-          <w:sz w:val="24"/>
-          <w:szCs w:val="24"/>
-        </w:rPr>
-        <w:t xml:space="preserve"> Localidade</w:t>
+        <w:t>→ Localidade</w:t>
       </w:r>
     </w:p>
     <w:p>
@@ -3239,6 +3259,7 @@
         </w:rPr>
         <w:t>(</w:t>
       </w:r>
+      <w:proofErr w:type="spellStart"/>
       <w:r>
         <w:rPr>
           <w:rStyle w:val="nfase"/>
@@ -3250,6 +3271,7 @@
         </w:rPr>
         <w:t>IDSupermercado</w:t>
       </w:r>
+      <w:proofErr w:type="spellEnd"/>
       <w:r>
         <w:rPr>
           <w:rStyle w:val="nfase"/>
@@ -3353,6 +3375,7 @@
         </w:rPr>
         <w:t xml:space="preserve">, </w:t>
       </w:r>
+      <w:proofErr w:type="spellStart"/>
       <w:r>
         <w:rPr>
           <w:rStyle w:val="nfase"/>
@@ -3363,6 +3386,7 @@
         </w:rPr>
         <w:t>IDHorário</w:t>
       </w:r>
+      <w:proofErr w:type="spellEnd"/>
       <w:r>
         <w:rPr>
           <w:rStyle w:val="nfase"/>
@@ -3402,7 +3426,7 @@
           <w:sz w:val="24"/>
           <w:szCs w:val="24"/>
         </w:rPr>
-        <w:t>);</w:t>
+        <w:t>)</w:t>
       </w:r>
     </w:p>
     <w:p>
@@ -3463,6 +3487,7 @@
         </w:rPr>
         <w:t xml:space="preserve">, </w:t>
       </w:r>
+      <w:proofErr w:type="spellStart"/>
       <w:r>
         <w:rPr>
           <w:rStyle w:val="nfase"/>
@@ -3473,6 +3498,7 @@
         </w:rPr>
         <w:t>IDHorário</w:t>
       </w:r>
+      <w:proofErr w:type="spellEnd"/>
     </w:p>
     <w:p>
       <w:pPr>
@@ -3521,7 +3547,29 @@
           <w:sz w:val="24"/>
           <w:szCs w:val="24"/>
         </w:rPr>
-        <w:t xml:space="preserve"> e IDHorário são chaves estrangeiras</w:t>
+        <w:t xml:space="preserve"> e </w:t>
+      </w:r>
+      <w:proofErr w:type="spellStart"/>
+      <w:r>
+        <w:rPr>
+          <w:rStyle w:val="nfase"/>
+          <w:i w:val="0"/>
+          <w:iCs w:val="0"/>
+          <w:sz w:val="24"/>
+          <w:szCs w:val="24"/>
+        </w:rPr>
+        <w:t>IDHorário</w:t>
+      </w:r>
+      <w:proofErr w:type="spellEnd"/>
+      <w:r>
+        <w:rPr>
+          <w:rStyle w:val="nfase"/>
+          <w:i w:val="0"/>
+          <w:iCs w:val="0"/>
+          <w:sz w:val="24"/>
+          <w:szCs w:val="24"/>
+        </w:rPr>
+        <w:t xml:space="preserve"> são chaves estrangeiras</w:t>
       </w:r>
     </w:p>
     <w:p>
@@ -3700,7 +3748,7 @@
           <w:sz w:val="24"/>
           <w:szCs w:val="24"/>
         </w:rPr>
-        <w:t>);</w:t>
+        <w:t>)</w:t>
       </w:r>
     </w:p>
     <w:p>
@@ -4023,7 +4071,7 @@
           <w:sz w:val="24"/>
           <w:szCs w:val="24"/>
         </w:rPr>
-        <w:t>);</w:t>
+        <w:t>)</w:t>
       </w:r>
     </w:p>
     <w:p>
@@ -4339,7 +4387,7 @@
           <w:sz w:val="24"/>
           <w:szCs w:val="24"/>
         </w:rPr>
-        <w:t>);</w:t>
+        <w:t>)</w:t>
       </w:r>
     </w:p>
     <w:p>
@@ -4611,7 +4659,7 @@
           <w:sz w:val="24"/>
           <w:szCs w:val="24"/>
         </w:rPr>
-        <w:t>);</w:t>
+        <w:t>)</w:t>
       </w:r>
     </w:p>
     <w:p>
@@ -4656,7 +4704,7 @@
           <w:sz w:val="24"/>
           <w:szCs w:val="24"/>
         </w:rPr>
-        <w:t>Hora Inicial, Hora Final, Dia da Semana</w:t>
+        <w:t>Hora Inicial, Hora Final</w:t>
       </w:r>
     </w:p>
     <w:p>
@@ -4685,6 +4733,7 @@
           <w:szCs w:val="24"/>
         </w:rPr>
       </w:pPr>
+      <w:proofErr w:type="spellStart"/>
       <w:r>
         <w:rPr>
           <w:rStyle w:val="nfase"/>
@@ -4695,8 +4744,9 @@
           <w:sz w:val="24"/>
           <w:szCs w:val="24"/>
         </w:rPr>
-        <w:t>Pausa</w:t>
-      </w:r>
+        <w:t>HorárioFuncionário</w:t>
+      </w:r>
+      <w:proofErr w:type="spellEnd"/>
       <w:r>
         <w:rPr>
           <w:rStyle w:val="nfase"/>
@@ -4719,6 +4769,7 @@
         </w:rPr>
         <w:t>(</w:t>
       </w:r>
+      <w:proofErr w:type="spellStart"/>
       <w:r>
         <w:rPr>
           <w:rStyle w:val="nfase"/>
@@ -4728,6 +4779,230 @@
           <w:szCs w:val="24"/>
           <w:u w:val="single"/>
         </w:rPr>
+        <w:t>IDHorário</w:t>
+      </w:r>
+      <w:proofErr w:type="spellEnd"/>
+      <w:r>
+        <w:rPr>
+          <w:rStyle w:val="nfase"/>
+          <w:i w:val="0"/>
+          <w:iCs w:val="0"/>
+          <w:sz w:val="24"/>
+          <w:szCs w:val="24"/>
+        </w:rPr>
+        <w:t xml:space="preserve"> </w:t>
+      </w:r>
+      <w:r>
+        <w:rPr>
+          <w:rStyle w:val="nfase"/>
+          <w:rFonts w:cstheme="minorHAnsi"/>
+          <w:i w:val="0"/>
+          <w:iCs w:val="0"/>
+          <w:sz w:val="24"/>
+          <w:szCs w:val="24"/>
+        </w:rPr>
+        <w:t>→</w:t>
+      </w:r>
+      <w:r>
+        <w:rPr>
+          <w:rStyle w:val="nfase"/>
+          <w:rFonts w:cstheme="minorHAnsi"/>
+          <w:i w:val="0"/>
+          <w:iCs w:val="0"/>
+          <w:sz w:val="24"/>
+          <w:szCs w:val="24"/>
+        </w:rPr>
+        <w:t xml:space="preserve"> Horário, Dia da Semana)</w:t>
+      </w:r>
+    </w:p>
+    <w:p>
+      <w:pPr>
+        <w:spacing w:after="0"/>
+        <w:jc w:val="both"/>
+        <w:rPr>
+          <w:rStyle w:val="nfase"/>
+          <w:rFonts w:cstheme="minorHAnsi"/>
+          <w:i w:val="0"/>
+          <w:iCs w:val="0"/>
+          <w:sz w:val="24"/>
+          <w:szCs w:val="24"/>
+        </w:rPr>
+      </w:pPr>
+      <w:r>
+        <w:rPr>
+          <w:rStyle w:val="nfase"/>
+          <w:rFonts w:cstheme="minorHAnsi"/>
+          <w:i w:val="0"/>
+          <w:iCs w:val="0"/>
+          <w:sz w:val="24"/>
+          <w:szCs w:val="24"/>
+        </w:rPr>
+        <w:tab/>
+      </w:r>
+      <w:proofErr w:type="spellStart"/>
+      <w:r>
+        <w:rPr>
+          <w:rStyle w:val="nfase"/>
+          <w:rFonts w:cstheme="minorHAnsi"/>
+          <w:i w:val="0"/>
+          <w:iCs w:val="0"/>
+          <w:sz w:val="24"/>
+          <w:szCs w:val="24"/>
+        </w:rPr>
+        <w:t>IDHorário</w:t>
+      </w:r>
+      <w:proofErr w:type="spellEnd"/>
+      <w:r>
+        <w:rPr>
+          <w:rStyle w:val="nfase"/>
+          <w:rFonts w:cstheme="minorHAnsi"/>
+          <w:i w:val="0"/>
+          <w:iCs w:val="0"/>
+          <w:sz w:val="24"/>
+          <w:szCs w:val="24"/>
+        </w:rPr>
+        <w:t xml:space="preserve"> (Chave Primária) </w:t>
+      </w:r>
+      <w:r>
+        <w:rPr>
+          <w:rStyle w:val="nfase"/>
+          <w:rFonts w:cstheme="minorHAnsi"/>
+          <w:i w:val="0"/>
+          <w:iCs w:val="0"/>
+          <w:sz w:val="24"/>
+          <w:szCs w:val="24"/>
+        </w:rPr>
+        <w:t>→</w:t>
+      </w:r>
+      <w:r>
+        <w:rPr>
+          <w:rStyle w:val="nfase"/>
+          <w:rFonts w:cstheme="minorHAnsi"/>
+          <w:i w:val="0"/>
+          <w:iCs w:val="0"/>
+          <w:sz w:val="24"/>
+          <w:szCs w:val="24"/>
+        </w:rPr>
+        <w:t xml:space="preserve"> Dia da Semana</w:t>
+      </w:r>
+    </w:p>
+    <w:p>
+      <w:pPr>
+        <w:spacing w:after="0"/>
+        <w:jc w:val="both"/>
+        <w:rPr>
+          <w:rStyle w:val="nfase"/>
+          <w:i w:val="0"/>
+          <w:iCs w:val="0"/>
+          <w:sz w:val="24"/>
+          <w:szCs w:val="24"/>
+        </w:rPr>
+      </w:pPr>
+      <w:r>
+        <w:rPr>
+          <w:rStyle w:val="nfase"/>
+          <w:rFonts w:cstheme="minorHAnsi"/>
+          <w:i w:val="0"/>
+          <w:iCs w:val="0"/>
+          <w:sz w:val="24"/>
+          <w:szCs w:val="24"/>
+        </w:rPr>
+        <w:tab/>
+      </w:r>
+      <w:proofErr w:type="spellStart"/>
+      <w:r>
+        <w:rPr>
+          <w:rStyle w:val="nfase"/>
+          <w:rFonts w:cstheme="minorHAnsi"/>
+          <w:i w:val="0"/>
+          <w:iCs w:val="0"/>
+          <w:sz w:val="24"/>
+          <w:szCs w:val="24"/>
+        </w:rPr>
+        <w:t>IDHorário</w:t>
+      </w:r>
+      <w:proofErr w:type="spellEnd"/>
+      <w:r>
+        <w:rPr>
+          <w:rStyle w:val="nfase"/>
+          <w:rFonts w:cstheme="minorHAnsi"/>
+          <w:i w:val="0"/>
+          <w:iCs w:val="0"/>
+          <w:sz w:val="24"/>
+          <w:szCs w:val="24"/>
+        </w:rPr>
+        <w:t xml:space="preserve"> é uma chave estrangeira</w:t>
+      </w:r>
+    </w:p>
+    <w:p>
+      <w:pPr>
+        <w:spacing w:after="0"/>
+        <w:jc w:val="both"/>
+        <w:rPr>
+          <w:rStyle w:val="nfase"/>
+          <w:i w:val="0"/>
+          <w:iCs w:val="0"/>
+          <w:sz w:val="24"/>
+          <w:szCs w:val="24"/>
+        </w:rPr>
+      </w:pPr>
+    </w:p>
+    <w:p>
+      <w:pPr>
+        <w:spacing w:after="0"/>
+        <w:jc w:val="both"/>
+        <w:rPr>
+          <w:rStyle w:val="nfase"/>
+          <w:rFonts w:cstheme="minorHAnsi"/>
+          <w:i w:val="0"/>
+          <w:iCs w:val="0"/>
+          <w:sz w:val="24"/>
+          <w:szCs w:val="24"/>
+        </w:rPr>
+      </w:pPr>
+      <w:r>
+        <w:rPr>
+          <w:rStyle w:val="nfase"/>
+          <w:b/>
+          <w:bCs/>
+          <w:i w:val="0"/>
+          <w:iCs w:val="0"/>
+          <w:sz w:val="24"/>
+          <w:szCs w:val="24"/>
+        </w:rPr>
+        <w:t>Pausa</w:t>
+      </w:r>
+      <w:r>
+        <w:rPr>
+          <w:rStyle w:val="nfase"/>
+          <w:b/>
+          <w:bCs/>
+          <w:i w:val="0"/>
+          <w:iCs w:val="0"/>
+          <w:sz w:val="24"/>
+          <w:szCs w:val="24"/>
+        </w:rPr>
+        <w:t xml:space="preserve"> </w:t>
+      </w:r>
+      <w:r>
+        <w:rPr>
+          <w:rStyle w:val="nfase"/>
+          <w:i w:val="0"/>
+          <w:iCs w:val="0"/>
+          <w:sz w:val="24"/>
+          <w:szCs w:val="24"/>
+        </w:rPr>
+        <w:t>(</w:t>
+      </w:r>
+      <w:r>
+        <w:rPr>
+          <w:rStyle w:val="nfase"/>
+          <w:i w:val="0"/>
+          <w:iCs w:val="0"/>
+          <w:sz w:val="24"/>
+          <w:szCs w:val="24"/>
+          <w:u w:val="single"/>
+        </w:rPr>
         <w:t>ID</w:t>
       </w:r>
       <w:r>
@@ -4752,6 +5027,7 @@
         </w:rPr>
         <w:t xml:space="preserve">→ Funcionário, </w:t>
       </w:r>
+      <w:proofErr w:type="spellStart"/>
       <w:r>
         <w:rPr>
           <w:rStyle w:val="nfase"/>
@@ -4762,6 +5038,7 @@
         </w:rPr>
         <w:t>IDHorário</w:t>
       </w:r>
+      <w:proofErr w:type="spellEnd"/>
       <w:r>
         <w:rPr>
           <w:rStyle w:val="nfase"/>
@@ -4781,7 +5058,42 @@
           <w:sz w:val="24"/>
           <w:szCs w:val="24"/>
         </w:rPr>
-        <w:t xml:space="preserve">→ Horário, </w:t>
+        <w:t xml:space="preserve">→ </w:t>
+      </w:r>
+      <w:proofErr w:type="spellStart"/>
+      <w:r>
+        <w:rPr>
+          <w:rStyle w:val="nfase"/>
+          <w:rFonts w:cstheme="minorHAnsi"/>
+          <w:i w:val="0"/>
+          <w:iCs w:val="0"/>
+          <w:sz w:val="24"/>
+          <w:szCs w:val="24"/>
+        </w:rPr>
+        <w:t>Horário</w:t>
+      </w:r>
+      <w:r>
+        <w:rPr>
+          <w:rStyle w:val="nfase"/>
+          <w:rFonts w:cstheme="minorHAnsi"/>
+          <w:i w:val="0"/>
+          <w:iCs w:val="0"/>
+          <w:sz w:val="24"/>
+          <w:szCs w:val="24"/>
+        </w:rPr>
+        <w:t>Funcionário</w:t>
+      </w:r>
+      <w:proofErr w:type="spellEnd"/>
+      <w:r>
+        <w:rPr>
+          <w:rStyle w:val="nfase"/>
+          <w:rFonts w:cstheme="minorHAnsi"/>
+          <w:i w:val="0"/>
+          <w:iCs w:val="0"/>
+          <w:sz w:val="24"/>
+          <w:szCs w:val="24"/>
+        </w:rPr>
+        <w:t xml:space="preserve">, </w:t>
       </w:r>
       <w:r>
         <w:rPr>
@@ -5156,6 +5468,19 @@
           <w:szCs w:val="24"/>
         </w:rPr>
       </w:pPr>
+    </w:p>
+    <w:p>
+      <w:pPr>
+        <w:spacing w:after="0"/>
+        <w:jc w:val="both"/>
+        <w:rPr>
+          <w:rStyle w:val="nfase"/>
+          <w:i w:val="0"/>
+          <w:iCs w:val="0"/>
+          <w:sz w:val="24"/>
+          <w:szCs w:val="24"/>
+        </w:rPr>
+      </w:pPr>
       <w:r>
         <w:rPr>
           <w:rStyle w:val="nfase"/>
@@ -5166,6 +5491,7 @@
           <w:sz w:val="24"/>
           <w:szCs w:val="24"/>
         </w:rPr>
+        <w:lastRenderedPageBreak/>
         <w:t>Caixa</w:t>
       </w:r>
       <w:r>
@@ -5219,7 +5545,7 @@
           <w:sz w:val="24"/>
           <w:szCs w:val="24"/>
         </w:rPr>
-        <w:t>Aberta);</w:t>
+        <w:t>Aberta)</w:t>
       </w:r>
     </w:p>
     <w:p>
@@ -5538,6 +5864,7 @@
         </w:rPr>
         <w:t xml:space="preserve">Caixa, </w:t>
       </w:r>
+      <w:proofErr w:type="spellStart"/>
       <w:r>
         <w:rPr>
           <w:rStyle w:val="nfase"/>
@@ -5549,6 +5876,7 @@
         </w:rPr>
         <w:t>IDFuncionário</w:t>
       </w:r>
+      <w:proofErr w:type="spellEnd"/>
       <w:r>
         <w:rPr>
           <w:rStyle w:val="nfase"/>
@@ -5623,7 +5951,29 @@
           <w:sz w:val="24"/>
           <w:szCs w:val="24"/>
         </w:rPr>
-        <w:t xml:space="preserve"> e IDFuncionário </w:t>
+        <w:t xml:space="preserve"> e </w:t>
+      </w:r>
+      <w:proofErr w:type="spellStart"/>
+      <w:r>
+        <w:rPr>
+          <w:rStyle w:val="nfase"/>
+          <w:i w:val="0"/>
+          <w:iCs w:val="0"/>
+          <w:sz w:val="24"/>
+          <w:szCs w:val="24"/>
+        </w:rPr>
+        <w:t>IDFuncionário</w:t>
+      </w:r>
+      <w:proofErr w:type="spellEnd"/>
+      <w:r>
+        <w:rPr>
+          <w:rStyle w:val="nfase"/>
+          <w:i w:val="0"/>
+          <w:iCs w:val="0"/>
+          <w:sz w:val="24"/>
+          <w:szCs w:val="24"/>
+        </w:rPr>
+        <w:t xml:space="preserve"> </w:t>
       </w:r>
       <w:r>
         <w:rPr>
@@ -7226,18 +7576,7 @@
           <w:sz w:val="24"/>
           <w:szCs w:val="24"/>
         </w:rPr>
-        <w:t>→</w:t>
-      </w:r>
-      <w:r>
-        <w:rPr>
-          <w:rStyle w:val="nfase"/>
-          <w:rFonts w:cstheme="minorHAnsi"/>
-          <w:i w:val="0"/>
-          <w:iCs w:val="0"/>
-          <w:sz w:val="24"/>
-          <w:szCs w:val="24"/>
-        </w:rPr>
-        <w:t xml:space="preserve"> </w:t>
+        <w:t xml:space="preserve">→ </w:t>
       </w:r>
       <w:r>
         <w:rPr>
@@ -7563,17 +7902,7 @@
           <w:sz w:val="24"/>
           <w:szCs w:val="24"/>
         </w:rPr>
-        <w:t xml:space="preserve">, </w:t>
-      </w:r>
-      <w:r>
-        <w:rPr>
-          <w:rStyle w:val="nfase"/>
-          <w:i w:val="0"/>
-          <w:iCs w:val="0"/>
-          <w:sz w:val="24"/>
-          <w:szCs w:val="24"/>
-        </w:rPr>
-        <w:t>Código</w:t>
+        <w:t>, Código</w:t>
       </w:r>
       <w:r>
         <w:rPr>
@@ -7593,17 +7922,7 @@
           <w:sz w:val="24"/>
           <w:szCs w:val="24"/>
         </w:rPr>
-        <w:t>, Morada, Localidade</w:t>
-      </w:r>
-      <w:r>
-        <w:rPr>
-          <w:rStyle w:val="nfase"/>
-          <w:i w:val="0"/>
-          <w:iCs w:val="0"/>
-          <w:sz w:val="24"/>
-          <w:szCs w:val="24"/>
-        </w:rPr>
-        <w:t>}</w:t>
+        <w:t>, Morada, Localidade}</w:t>
       </w:r>
     </w:p>
     <w:p>
@@ -7687,50 +8006,18 @@
           <w:sz w:val="24"/>
           <w:szCs w:val="24"/>
         </w:rPr>
-        <w:t>I</w:t>
-      </w:r>
-      <w:r>
-        <w:rPr>
-          <w:rStyle w:val="nfase"/>
-          <w:i w:val="0"/>
-          <w:iCs w:val="0"/>
-          <w:sz w:val="24"/>
-          <w:szCs w:val="24"/>
-        </w:rPr>
-        <w:t>DSupermercado}</w:t>
-      </w:r>
-      <w:r>
-        <w:rPr>
-          <w:rStyle w:val="nfase"/>
-          <w:rFonts w:cstheme="minorHAnsi"/>
-          <w:i w:val="0"/>
-          <w:iCs w:val="0"/>
-          <w:sz w:val="24"/>
-          <w:szCs w:val="24"/>
-        </w:rPr>
-        <w:t>⁺</w:t>
-      </w:r>
-      <w:r>
-        <w:rPr>
-          <w:rStyle w:val="nfase"/>
-          <w:rFonts w:cstheme="minorHAnsi"/>
-          <w:i w:val="0"/>
-          <w:iCs w:val="0"/>
-          <w:sz w:val="24"/>
-          <w:szCs w:val="24"/>
-        </w:rPr>
-        <w:t xml:space="preserve"> = {IDSupermercado,</w:t>
-      </w:r>
-      <w:r>
-        <w:rPr>
-          <w:rStyle w:val="nfase"/>
-          <w:rFonts w:cstheme="minorHAnsi"/>
-          <w:i w:val="0"/>
-          <w:iCs w:val="0"/>
-          <w:sz w:val="24"/>
-          <w:szCs w:val="24"/>
-        </w:rPr>
-        <w:t xml:space="preserve"> Nome, </w:t>
+        <w:t>IDSupermercado}</w:t>
+      </w:r>
+      <w:r>
+        <w:rPr>
+          <w:rStyle w:val="nfase"/>
+          <w:rFonts w:cstheme="minorHAnsi"/>
+          <w:i w:val="0"/>
+          <w:iCs w:val="0"/>
+          <w:sz w:val="24"/>
+          <w:szCs w:val="24"/>
+        </w:rPr>
+        <w:t>⁺ = {</w:t>
       </w:r>
       <w:proofErr w:type="spellStart"/>
       <w:r>
@@ -7742,6 +8029,30 @@
           <w:sz w:val="24"/>
           <w:szCs w:val="24"/>
         </w:rPr>
+        <w:t>IDSupermercado</w:t>
+      </w:r>
+      <w:proofErr w:type="spellEnd"/>
+      <w:r>
+        <w:rPr>
+          <w:rStyle w:val="nfase"/>
+          <w:rFonts w:cstheme="minorHAnsi"/>
+          <w:i w:val="0"/>
+          <w:iCs w:val="0"/>
+          <w:sz w:val="24"/>
+          <w:szCs w:val="24"/>
+        </w:rPr>
+        <w:t xml:space="preserve">, Nome, </w:t>
+      </w:r>
+      <w:proofErr w:type="spellStart"/>
+      <w:r>
+        <w:rPr>
+          <w:rStyle w:val="nfase"/>
+          <w:rFonts w:cstheme="minorHAnsi"/>
+          <w:i w:val="0"/>
+          <w:iCs w:val="0"/>
+          <w:sz w:val="24"/>
+          <w:szCs w:val="24"/>
+        </w:rPr>
         <w:t>IDLocalização</w:t>
       </w:r>
       <w:proofErr w:type="spellEnd"/>
@@ -7756,6 +8067,7 @@
         </w:rPr>
         <w:t xml:space="preserve">, </w:t>
       </w:r>
+      <w:proofErr w:type="spellStart"/>
       <w:r>
         <w:rPr>
           <w:rStyle w:val="nfase"/>
@@ -7766,6 +8078,7 @@
         </w:rPr>
         <w:t>IDHorário</w:t>
       </w:r>
+      <w:proofErr w:type="spellEnd"/>
       <w:r>
         <w:rPr>
           <w:rStyle w:val="nfase"/>
@@ -7874,18 +8187,7 @@
           <w:sz w:val="24"/>
           <w:szCs w:val="24"/>
         </w:rPr>
-        <w:t>⁺</w:t>
-      </w:r>
-      <w:r>
-        <w:rPr>
-          <w:rStyle w:val="nfase"/>
-          <w:rFonts w:cstheme="minorHAnsi"/>
-          <w:i w:val="0"/>
-          <w:iCs w:val="0"/>
-          <w:sz w:val="24"/>
-          <w:szCs w:val="24"/>
-        </w:rPr>
-        <w:t xml:space="preserve"> = {</w:t>
+        <w:t>⁺ = {</w:t>
       </w:r>
       <w:proofErr w:type="spellStart"/>
       <w:r>
@@ -8013,15 +8315,6 @@
           <w:szCs w:val="24"/>
         </w:rPr>
         <w:tab/>
-      </w:r>
-      <w:r>
-        <w:rPr>
-          <w:rStyle w:val="nfase"/>
-          <w:i w:val="0"/>
-          <w:iCs w:val="0"/>
-          <w:sz w:val="24"/>
-          <w:szCs w:val="24"/>
-        </w:rPr>
         <w:t>{</w:t>
       </w:r>
       <w:proofErr w:type="spellStart"/>
@@ -8099,37 +8392,7 @@
           <w:sz w:val="24"/>
           <w:szCs w:val="24"/>
         </w:rPr>
-        <w:t>, ID</w:t>
-      </w:r>
-      <w:r>
-        <w:rPr>
-          <w:rStyle w:val="nfase"/>
-          <w:i w:val="0"/>
-          <w:iCs w:val="0"/>
-          <w:sz w:val="24"/>
-          <w:szCs w:val="24"/>
-        </w:rPr>
-        <w:t xml:space="preserve"> , </w:t>
-      </w:r>
-      <w:r>
-        <w:rPr>
-          <w:rStyle w:val="nfase"/>
-          <w:i w:val="0"/>
-          <w:iCs w:val="0"/>
-          <w:sz w:val="24"/>
-          <w:szCs w:val="24"/>
-        </w:rPr>
-        <w:t>Salário, IDSupermercado, IDHorário</w:t>
-      </w:r>
-      <w:r>
-        <w:rPr>
-          <w:rStyle w:val="nfase"/>
-          <w:i w:val="0"/>
-          <w:iCs w:val="0"/>
-          <w:sz w:val="24"/>
-          <w:szCs w:val="24"/>
-        </w:rPr>
-        <w:t>}</w:t>
+        <w:t>, ID , Salário, IDSupermercado, IDHorário}</w:t>
       </w:r>
     </w:p>
     <w:p>
@@ -8487,27 +8750,17 @@
           <w:sz w:val="24"/>
           <w:szCs w:val="24"/>
         </w:rPr>
-        <w:t>IDHorário</w:t>
-      </w:r>
-      <w:r>
-        <w:rPr>
-          <w:rStyle w:val="nfase"/>
-          <w:i w:val="0"/>
-          <w:iCs w:val="0"/>
-          <w:sz w:val="24"/>
-          <w:szCs w:val="24"/>
-        </w:rPr>
-        <w:t xml:space="preserve">, </w:t>
-      </w:r>
-      <w:r>
-        <w:rPr>
-          <w:rStyle w:val="nfase"/>
-          <w:i w:val="0"/>
-          <w:iCs w:val="0"/>
-          <w:sz w:val="24"/>
-          <w:szCs w:val="24"/>
-        </w:rPr>
-        <w:t>Hora Inicial, Hora Final, Dia da Semana</w:t>
+        <w:t xml:space="preserve">IDHorário, </w:t>
+      </w:r>
+      <w:r>
+        <w:rPr>
+          <w:rStyle w:val="nfase"/>
+          <w:i w:val="0"/>
+          <w:iCs w:val="0"/>
+          <w:sz w:val="24"/>
+          <w:szCs w:val="24"/>
+        </w:rPr>
+        <w:t>Hora Inicial, Hora Final</w:t>
       </w:r>
       <w:r>
         <w:rPr>
@@ -8537,16 +8790,6 @@
       <w:pPr>
         <w:spacing w:after="0"/>
         <w:jc w:val="both"/>
-        <w:rPr>
-          <w:rStyle w:val="nfase"/>
-          <w:rFonts w:cstheme="minorHAnsi"/>
-          <w:i w:val="0"/>
-          <w:iCs w:val="0"/>
-          <w:sz w:val="24"/>
-          <w:szCs w:val="24"/>
-        </w:rPr>
-      </w:pPr>
-      <w:r>
         <w:rPr>
           <w:rStyle w:val="nfase"/>
           <w:b/>
@@ -8556,6 +8799,161 @@
           <w:sz w:val="24"/>
           <w:szCs w:val="24"/>
         </w:rPr>
+      </w:pPr>
+      <w:proofErr w:type="spellStart"/>
+      <w:r>
+        <w:rPr>
+          <w:rStyle w:val="nfase"/>
+          <w:b/>
+          <w:bCs/>
+          <w:i w:val="0"/>
+          <w:iCs w:val="0"/>
+          <w:sz w:val="24"/>
+          <w:szCs w:val="24"/>
+        </w:rPr>
+        <w:t>HorárioFuncionário</w:t>
+      </w:r>
+      <w:proofErr w:type="spellEnd"/>
+    </w:p>
+    <w:p>
+      <w:pPr>
+        <w:spacing w:after="0"/>
+        <w:jc w:val="both"/>
+        <w:rPr>
+          <w:rStyle w:val="nfase"/>
+          <w:i w:val="0"/>
+          <w:iCs w:val="0"/>
+          <w:sz w:val="24"/>
+          <w:szCs w:val="24"/>
+        </w:rPr>
+      </w:pPr>
+      <w:r>
+        <w:rPr>
+          <w:rStyle w:val="nfase"/>
+          <w:b/>
+          <w:bCs/>
+          <w:i w:val="0"/>
+          <w:iCs w:val="0"/>
+          <w:sz w:val="24"/>
+          <w:szCs w:val="24"/>
+        </w:rPr>
+        <w:tab/>
+      </w:r>
+      <w:r>
+        <w:rPr>
+          <w:rStyle w:val="nfase"/>
+          <w:i w:val="0"/>
+          <w:iCs w:val="0"/>
+          <w:sz w:val="24"/>
+          <w:szCs w:val="24"/>
+        </w:rPr>
+        <w:t>{</w:t>
+      </w:r>
+      <w:proofErr w:type="spellStart"/>
+      <w:r>
+        <w:rPr>
+          <w:rStyle w:val="nfase"/>
+          <w:i w:val="0"/>
+          <w:iCs w:val="0"/>
+          <w:sz w:val="24"/>
+          <w:szCs w:val="24"/>
+        </w:rPr>
+        <w:t>IDHorário</w:t>
+      </w:r>
+      <w:proofErr w:type="spellEnd"/>
+      <w:r>
+        <w:rPr>
+          <w:rStyle w:val="nfase"/>
+          <w:i w:val="0"/>
+          <w:iCs w:val="0"/>
+          <w:sz w:val="24"/>
+          <w:szCs w:val="24"/>
+        </w:rPr>
+        <w:t>}</w:t>
+      </w:r>
+      <w:r>
+        <w:rPr>
+          <w:rStyle w:val="nfase"/>
+          <w:rFonts w:cstheme="minorHAnsi"/>
+          <w:i w:val="0"/>
+          <w:iCs w:val="0"/>
+          <w:sz w:val="24"/>
+          <w:szCs w:val="24"/>
+        </w:rPr>
+        <w:t>⁺</w:t>
+      </w:r>
+      <w:r>
+        <w:rPr>
+          <w:rStyle w:val="nfase"/>
+          <w:rFonts w:cstheme="minorHAnsi"/>
+          <w:i w:val="0"/>
+          <w:iCs w:val="0"/>
+          <w:sz w:val="24"/>
+          <w:szCs w:val="24"/>
+        </w:rPr>
+        <w:t xml:space="preserve"> = {</w:t>
+      </w:r>
+      <w:proofErr w:type="spellStart"/>
+      <w:r>
+        <w:rPr>
+          <w:rStyle w:val="nfase"/>
+          <w:rFonts w:cstheme="minorHAnsi"/>
+          <w:i w:val="0"/>
+          <w:iCs w:val="0"/>
+          <w:sz w:val="24"/>
+          <w:szCs w:val="24"/>
+        </w:rPr>
+        <w:t>IDHorário</w:t>
+      </w:r>
+      <w:proofErr w:type="spellEnd"/>
+      <w:r>
+        <w:rPr>
+          <w:rStyle w:val="nfase"/>
+          <w:rFonts w:cstheme="minorHAnsi"/>
+          <w:i w:val="0"/>
+          <w:iCs w:val="0"/>
+          <w:sz w:val="24"/>
+          <w:szCs w:val="24"/>
+        </w:rPr>
+        <w:t>, Dia da Semana}</w:t>
+      </w:r>
+    </w:p>
+    <w:p>
+      <w:pPr>
+        <w:spacing w:after="0"/>
+        <w:jc w:val="both"/>
+        <w:rPr>
+          <w:rStyle w:val="nfase"/>
+          <w:i w:val="0"/>
+          <w:iCs w:val="0"/>
+          <w:sz w:val="24"/>
+          <w:szCs w:val="24"/>
+        </w:rPr>
+      </w:pPr>
+    </w:p>
+    <w:p>
+      <w:pPr>
+        <w:spacing w:after="0"/>
+        <w:jc w:val="both"/>
+        <w:rPr>
+          <w:rStyle w:val="nfase"/>
+          <w:rFonts w:cstheme="minorHAnsi"/>
+          <w:i w:val="0"/>
+          <w:iCs w:val="0"/>
+          <w:sz w:val="24"/>
+          <w:szCs w:val="24"/>
+        </w:rPr>
+      </w:pPr>
+      <w:r>
+        <w:rPr>
+          <w:rStyle w:val="nfase"/>
+          <w:b/>
+          <w:bCs/>
+          <w:i w:val="0"/>
+          <w:iCs w:val="0"/>
+          <w:sz w:val="24"/>
+          <w:szCs w:val="24"/>
+        </w:rPr>
         <w:t>Pausa</w:t>
       </w:r>
     </w:p>
@@ -8603,29 +9001,7 @@
           <w:sz w:val="24"/>
           <w:szCs w:val="24"/>
         </w:rPr>
-        <w:t>}</w:t>
-      </w:r>
-      <w:r>
-        <w:rPr>
-          <w:rStyle w:val="nfase"/>
-          <w:rFonts w:cstheme="minorHAnsi"/>
-          <w:i w:val="0"/>
-          <w:iCs w:val="0"/>
-          <w:sz w:val="24"/>
-          <w:szCs w:val="24"/>
-        </w:rPr>
-        <w:t>⁺</w:t>
-      </w:r>
-      <w:r>
-        <w:rPr>
-          <w:rStyle w:val="nfase"/>
-          <w:rFonts w:cstheme="minorHAnsi"/>
-          <w:i w:val="0"/>
-          <w:iCs w:val="0"/>
-          <w:sz w:val="24"/>
-          <w:szCs w:val="24"/>
-        </w:rPr>
-        <w:t xml:space="preserve"> = {ID, </w:t>
+        <w:t xml:space="preserve">}⁺ = {ID, </w:t>
       </w:r>
       <w:r>
         <w:rPr>
@@ -8904,18 +9280,7 @@
           <w:sz w:val="24"/>
           <w:szCs w:val="24"/>
         </w:rPr>
-        <w:t>⁺</w:t>
-      </w:r>
-      <w:r>
-        <w:rPr>
-          <w:rStyle w:val="nfase"/>
-          <w:rFonts w:cstheme="minorHAnsi"/>
-          <w:i w:val="0"/>
-          <w:iCs w:val="0"/>
-          <w:sz w:val="24"/>
-          <w:szCs w:val="24"/>
-        </w:rPr>
-        <w:t xml:space="preserve"> =</w:t>
+        <w:t>⁺ =</w:t>
       </w:r>
       <w:r>
         <w:rPr>
@@ -9205,6 +9570,7 @@
         </w:rPr>
         <w:t xml:space="preserve">, </w:t>
       </w:r>
+      <w:proofErr w:type="spellStart"/>
       <w:proofErr w:type="gramStart"/>
       <w:r>
         <w:rPr>
@@ -9216,6 +9582,7 @@
         </w:rPr>
         <w:t>IDFuncionário</w:t>
       </w:r>
+      <w:proofErr w:type="spellEnd"/>
       <w:r>
         <w:rPr>
           <w:rStyle w:val="nfase"/>
@@ -9247,18 +9614,7 @@
           <w:sz w:val="24"/>
           <w:szCs w:val="24"/>
         </w:rPr>
-        <w:t xml:space="preserve"> </w:t>
-      </w:r>
-      <w:r>
-        <w:rPr>
-          <w:rStyle w:val="nfase"/>
-          <w:rFonts w:cstheme="minorHAnsi"/>
-          <w:i w:val="0"/>
-          <w:iCs w:val="0"/>
-          <w:sz w:val="24"/>
-          <w:szCs w:val="24"/>
-        </w:rPr>
-        <w:t xml:space="preserve">= </w:t>
+        <w:t xml:space="preserve"> = </w:t>
       </w:r>
       <w:r>
         <w:rPr>
@@ -9557,18 +9913,7 @@
           <w:sz w:val="24"/>
           <w:szCs w:val="24"/>
         </w:rPr>
-        <w:t>⁺</w:t>
-      </w:r>
-      <w:r>
-        <w:rPr>
-          <w:rStyle w:val="nfase"/>
-          <w:rFonts w:cstheme="minorHAnsi"/>
-          <w:i w:val="0"/>
-          <w:iCs w:val="0"/>
-          <w:sz w:val="24"/>
-          <w:szCs w:val="24"/>
-        </w:rPr>
-        <w:t xml:space="preserve"> = {</w:t>
+        <w:t>⁺ = {</w:t>
       </w:r>
       <w:proofErr w:type="spellStart"/>
       <w:r>
@@ -9751,18 +10096,7 @@
           <w:sz w:val="24"/>
           <w:szCs w:val="24"/>
         </w:rPr>
-        <w:t>⁺</w:t>
-      </w:r>
-      <w:r>
-        <w:rPr>
-          <w:rStyle w:val="nfase"/>
-          <w:rFonts w:cstheme="minorHAnsi"/>
-          <w:i w:val="0"/>
-          <w:iCs w:val="0"/>
-          <w:sz w:val="24"/>
-          <w:szCs w:val="24"/>
-        </w:rPr>
-        <w:t xml:space="preserve"> =</w:t>
+        <w:t>⁺ =</w:t>
       </w:r>
       <w:r>
         <w:rPr>
@@ -10623,16 +10957,6 @@
         </w:rPr>
         <w:t>, então também se encontra nesta forma.</w:t>
       </w:r>
-    </w:p>
-    <w:p>
-      <w:pPr>
-        <w:jc w:val="both"/>
-      </w:pPr>
-    </w:p>
-    <w:p>
-      <w:pPr>
-        <w:jc w:val="both"/>
-      </w:pPr>
     </w:p>
     <w:sectPr>
       <w:headerReference w:type="default" r:id="rId10"/>
@@ -11785,7 +12109,7 @@
 </file>
 
 <file path=customXml/itemProps1.xml><?xml version="1.0" encoding="utf-8"?>
-<ds:datastoreItem xmlns:ds="http://schemas.openxmlformats.org/officeDocument/2006/customXml" ds:itemID="{DE53E690-3ECF-48B2-8F1E-A4E56D8290D3}">
+<ds:datastoreItem xmlns:ds="http://schemas.openxmlformats.org/officeDocument/2006/customXml" ds:itemID="{287B7697-0CD1-4227-B913-F05AFCA1AE08}">
   <ds:schemaRefs>
     <ds:schemaRef ds:uri="http://schemas.openxmlformats.org/officeDocument/2006/bibliography"/>
   </ds:schemaRefs>

</xml_diff>